<commit_message>
updated version to 2.6 in splash screen and setup file name
</commit_message>
<xml_diff>
--- a/osiris/OsirisAnalysis/wordart.docx
+++ b/osiris/OsirisAnalysis/wordart.docx
@@ -18,7 +18,10 @@
     <w:p/>
     <w:p/>
     <w:p/>
-    <w:p/>
+    <w:p>
+      <w:bookmarkStart w:id="0" w:name="_GoBack"/>
+      <w:bookmarkEnd w:id="0"/>
+    </w:p>
     <w:p/>
     <w:p/>
     <w:p/>
@@ -228,7 +231,7 @@
           <w:sz w:val="16"/>
           <w:szCs w:val="16"/>
         </w:rPr>
-        <w:t>5</w:t>
+        <w:t>6</w:t>
       </w:r>
     </w:p>
     <w:p>
@@ -324,8 +327,6 @@
           <w:szCs w:val="16"/>
         </w:rPr>
       </w:pPr>
-      <w:bookmarkStart w:id="0" w:name="_GoBack"/>
-      <w:bookmarkEnd w:id="0"/>
     </w:p>
     <w:p>
       <w:pPr>
@@ -1095,7 +1096,7 @@
 </file>
 
 <file path=customXml/itemProps1.xml><?xml version="1.0" encoding="utf-8"?>
-<ds:datastoreItem xmlns:ds="http://schemas.openxmlformats.org/officeDocument/2006/customXml" ds:itemID="{8C90DE6E-E59D-4A85-BB51-9DE1C11C1001}">
+<ds:datastoreItem xmlns:ds="http://schemas.openxmlformats.org/officeDocument/2006/customXml" ds:itemID="{80F490A0-B25C-444C-A724-759C5E3EA2F4}">
   <ds:schemaRefs>
     <ds:schemaRef ds:uri="http://schemas.openxmlformats.org/officeDocument/2006/bibliography"/>
   </ds:schemaRefs>

</xml_diff>

<commit_message>
changed the splash screen to show 2.9
</commit_message>
<xml_diff>
--- a/osiris/OsirisAnalysis/wordart.docx
+++ b/osiris/OsirisAnalysis/wordart.docx
@@ -15,16 +15,18 @@
     <w:p/>
     <w:p/>
     <w:p/>
-    <w:p/>
-    <w:p/>
-    <w:p/>
-    <w:p/>
-    <w:p/>
-    <w:p/>
-    <w:p/>
-    <w:p/>
-    <w:p/>
-    <w:bookmarkStart w:id="0" w:name="_GoBack"/>
+    <w:p>
+      <w:bookmarkStart w:id="0" w:name="_GoBack"/>
+      <w:bookmarkEnd w:id="0"/>
+    </w:p>
+    <w:p/>
+    <w:p/>
+    <w:p/>
+    <w:p/>
+    <w:p/>
+    <w:p/>
+    <w:p/>
+    <w:p/>
     <w:p>
       <w:r>
         <w:rPr>
@@ -185,7 +187,6 @@
           </mc:Fallback>
         </mc:AlternateContent>
       </w:r>
-      <w:bookmarkEnd w:id="0"/>
     </w:p>
     <w:p/>
     <w:p>
@@ -230,7 +231,7 @@
           <w:sz w:val="16"/>
           <w:szCs w:val="16"/>
         </w:rPr>
-        <w:t>7</w:t>
+        <w:t>9</w:t>
       </w:r>
     </w:p>
     <w:p>
@@ -1095,7 +1096,7 @@
 </file>
 
 <file path=customXml/itemProps1.xml><?xml version="1.0" encoding="utf-8"?>
-<ds:datastoreItem xmlns:ds="http://schemas.openxmlformats.org/officeDocument/2006/customXml" ds:itemID="{B7D9F35F-A515-4717-8686-F199FCED6829}">
+<ds:datastoreItem xmlns:ds="http://schemas.openxmlformats.org/officeDocument/2006/customXml" ds:itemID="{D4851ACB-3F49-4ECE-A0A8-69E47215457E}">
   <ds:schemaRefs>
     <ds:schemaRef ds:uri="http://schemas.openxmlformats.org/officeDocument/2006/bibliography"/>
   </ds:schemaRefs>

</xml_diff>

<commit_message>
changed version on splash graphic
</commit_message>
<xml_diff>
--- a/osiris/OsirisAnalysis/wordart.docx
+++ b/osiris/OsirisAnalysis/wordart.docx
@@ -184,8 +184,6 @@
           </mc:Fallback>
         </mc:AlternateContent>
       </w:r>
-      <w:bookmarkStart w:id="0" w:name="_GoBack"/>
-      <w:bookmarkEnd w:id="0"/>
     </w:p>
     <w:p/>
     <w:p>
@@ -230,7 +228,7 @@
           <w:sz w:val="16"/>
           <w:szCs w:val="16"/>
         </w:rPr>
-        <w:t>10</w:t>
+        <w:t>9.1</w:t>
       </w:r>
     </w:p>
     <w:p>
@@ -270,6 +268,8 @@
         </w:rPr>
         <w:t>32</w:t>
       </w:r>
+      <w:bookmarkStart w:id="0" w:name="_GoBack"/>
+      <w:bookmarkEnd w:id="0"/>
     </w:p>
     <w:p>
       <w:pPr>
@@ -1095,7 +1095,7 @@
 </file>
 
 <file path=customXml/itemProps1.xml><?xml version="1.0" encoding="utf-8"?>
-<ds:datastoreItem xmlns:ds="http://schemas.openxmlformats.org/officeDocument/2006/customXml" ds:itemID="{C8FDA560-B905-4A26-8A0B-C21F4339F64B}">
+<ds:datastoreItem xmlns:ds="http://schemas.openxmlformats.org/officeDocument/2006/customXml" ds:itemID="{DE15E24B-AC9E-4AE7-83BC-2387239EEBF5}">
   <ds:schemaRefs>
     <ds:schemaRef ds:uri="http://schemas.openxmlformats.org/officeDocument/2006/bibliography"/>
   </ds:schemaRefs>

</xml_diff>

<commit_message>
updated everything for v 2.13
</commit_message>
<xml_diff>
--- a/osiris/OsirisAnalysis/wordart.docx
+++ b/osiris/OsirisAnalysis/wordart.docx
@@ -1,6 +1,6 @@
 
 <file path=word/document.xml><?xml version="1.0" encoding="utf-8"?>
-<w:document xmlns:wpc="http://schemas.microsoft.com/office/word/2010/wordprocessingCanvas" xmlns:cx="http://schemas.microsoft.com/office/drawing/2014/chartex" xmlns:cx1="http://schemas.microsoft.com/office/drawing/2015/9/8/chartex" xmlns:cx2="http://schemas.microsoft.com/office/drawing/2015/10/21/chartex" xmlns:cx3="http://schemas.microsoft.com/office/drawing/2016/5/9/chartex" xmlns:cx4="http://schemas.microsoft.com/office/drawing/2016/5/10/chartex" xmlns:cx5="http://schemas.microsoft.com/office/drawing/2016/5/11/chartex" xmlns:cx6="http://schemas.microsoft.com/office/drawing/2016/5/12/chartex" xmlns:cx7="http://schemas.microsoft.com/office/drawing/2016/5/13/chartex" xmlns:cx8="http://schemas.microsoft.com/office/drawing/2016/5/14/chartex" xmlns:mc="http://schemas.openxmlformats.org/markup-compatibility/2006" xmlns:aink="http://schemas.microsoft.com/office/drawing/2016/ink" xmlns:am3d="http://schemas.microsoft.com/office/drawing/2017/model3d" xmlns:o="urn:schemas-microsoft-com:office:office" xmlns:r="http://schemas.openxmlformats.org/officeDocument/2006/relationships" xmlns:m="http://schemas.openxmlformats.org/officeDocument/2006/math" xmlns:v="urn:schemas-microsoft-com:vml" xmlns:wp14="http://schemas.microsoft.com/office/word/2010/wordprocessingDrawing" xmlns:wp="http://schemas.openxmlformats.org/drawingml/2006/wordprocessingDrawing" xmlns:w10="urn:schemas-microsoft-com:office:word" xmlns:w="http://schemas.openxmlformats.org/wordprocessingml/2006/main" xmlns:w14="http://schemas.microsoft.com/office/word/2010/wordml" xmlns:w15="http://schemas.microsoft.com/office/word/2012/wordml" xmlns:w16se="http://schemas.microsoft.com/office/word/2015/wordml/symex" xmlns:wpg="http://schemas.microsoft.com/office/word/2010/wordprocessingGroup" xmlns:wpi="http://schemas.microsoft.com/office/word/2010/wordprocessingInk" xmlns:wne="http://schemas.microsoft.com/office/word/2006/wordml" xmlns:wps="http://schemas.microsoft.com/office/word/2010/wordprocessingShape" mc:Ignorable="w14 w15 w16se wp14">
+<w:document xmlns:wpc="http://schemas.microsoft.com/office/word/2010/wordprocessingCanvas" xmlns:cx="http://schemas.microsoft.com/office/drawing/2014/chartex" xmlns:cx1="http://schemas.microsoft.com/office/drawing/2015/9/8/chartex" xmlns:cx2="http://schemas.microsoft.com/office/drawing/2015/10/21/chartex" xmlns:cx3="http://schemas.microsoft.com/office/drawing/2016/5/9/chartex" xmlns:cx4="http://schemas.microsoft.com/office/drawing/2016/5/10/chartex" xmlns:cx5="http://schemas.microsoft.com/office/drawing/2016/5/11/chartex" xmlns:cx6="http://schemas.microsoft.com/office/drawing/2016/5/12/chartex" xmlns:cx7="http://schemas.microsoft.com/office/drawing/2016/5/13/chartex" xmlns:cx8="http://schemas.microsoft.com/office/drawing/2016/5/14/chartex" xmlns:mc="http://schemas.openxmlformats.org/markup-compatibility/2006" xmlns:aink="http://schemas.microsoft.com/office/drawing/2016/ink" xmlns:am3d="http://schemas.microsoft.com/office/drawing/2017/model3d" xmlns:o="urn:schemas-microsoft-com:office:office" xmlns:r="http://schemas.openxmlformats.org/officeDocument/2006/relationships" xmlns:m="http://schemas.openxmlformats.org/officeDocument/2006/math" xmlns:v="urn:schemas-microsoft-com:vml" xmlns:wp14="http://schemas.microsoft.com/office/word/2010/wordprocessingDrawing" xmlns:wp="http://schemas.openxmlformats.org/drawingml/2006/wordprocessingDrawing" xmlns:w10="urn:schemas-microsoft-com:office:word" xmlns:w="http://schemas.openxmlformats.org/wordprocessingml/2006/main" xmlns:w14="http://schemas.microsoft.com/office/word/2010/wordml" xmlns:w15="http://schemas.microsoft.com/office/word/2012/wordml" xmlns:w16cid="http://schemas.microsoft.com/office/word/2016/wordml/cid" xmlns:w16se="http://schemas.microsoft.com/office/word/2015/wordml/symex" xmlns:wpg="http://schemas.microsoft.com/office/word/2010/wordprocessingGroup" xmlns:wpi="http://schemas.microsoft.com/office/word/2010/wordprocessingInk" xmlns:wne="http://schemas.microsoft.com/office/word/2006/wordml" xmlns:wps="http://schemas.microsoft.com/office/word/2010/wordprocessingShape" mc:Ignorable="w14 w15 w16se w16cid wp14">
   <w:body>
     <w:p/>
     <w:p/>
@@ -205,85 +205,43 @@
     <w:p>
       <w:pPr>
         <w:rPr>
-          <w:sz w:val="16"/>
-          <w:szCs w:val="16"/>
+          <w:b/>
+          <w:sz w:val="20"/>
+          <w:szCs w:val="20"/>
         </w:rPr>
       </w:pPr>
       <w:r>
         <w:rPr>
-          <w:sz w:val="16"/>
-          <w:szCs w:val="16"/>
+          <w:b/>
+          <w:sz w:val="20"/>
+          <w:szCs w:val="20"/>
         </w:rPr>
         <w:t xml:space="preserve">Version </w:t>
       </w:r>
       <w:r>
         <w:rPr>
-          <w:sz w:val="16"/>
-          <w:szCs w:val="16"/>
+          <w:b/>
+          <w:sz w:val="20"/>
+          <w:szCs w:val="20"/>
         </w:rPr>
         <w:t>2.</w:t>
       </w:r>
       <w:r>
         <w:rPr>
-          <w:sz w:val="16"/>
-          <w:szCs w:val="16"/>
-        </w:rPr>
-        <w:t>10.3</w:t>
-      </w:r>
-    </w:p>
-    <w:p>
-      <w:pPr>
-        <w:rPr>
-          <w:sz w:val="16"/>
-          <w:szCs w:val="16"/>
-        </w:rPr>
-      </w:pPr>
-    </w:p>
-    <w:p>
-      <w:pPr>
-        <w:rPr>
-          <w:sz w:val="16"/>
-          <w:szCs w:val="16"/>
-        </w:rPr>
-      </w:pPr>
-    </w:p>
-    <w:p>
-      <w:pPr>
-        <w:rPr>
-          <w:sz w:val="16"/>
-          <w:szCs w:val="16"/>
-        </w:rPr>
-      </w:pPr>
-      <w:r>
-        <w:rPr>
-          <w:sz w:val="16"/>
-          <w:szCs w:val="16"/>
-        </w:rPr>
-        <w:t>Version 1.</w:t>
+          <w:b/>
+          <w:sz w:val="20"/>
+          <w:szCs w:val="20"/>
+        </w:rPr>
+        <w:t>1</w:t>
       </w:r>
       <w:r>
         <w:rPr>
-          <w:sz w:val="16"/>
-          <w:szCs w:val="16"/>
-        </w:rPr>
-        <w:t>32</w:t>
+          <w:b/>
+          <w:sz w:val="20"/>
+          <w:szCs w:val="20"/>
+        </w:rPr>
+        <w:t>3</w:t>
       </w:r>
-    </w:p>
-    <w:p>
-      <w:pPr>
-        <w:rPr>
-          <w:sz w:val="16"/>
-          <w:szCs w:val="16"/>
-        </w:rPr>
-      </w:pPr>
-    </w:p>
-    <w:p>
-      <w:pPr>
-        <w:rPr>
-          <w:sz w:val="16"/>
-          <w:szCs w:val="16"/>
-        </w:rPr>
-      </w:pPr>
     </w:p>
     <w:p>
       <w:pPr>
@@ -310,6 +268,38 @@
       </w:pPr>
       <w:bookmarkStart w:id="0" w:name="_GoBack"/>
       <w:bookmarkEnd w:id="0"/>
+    </w:p>
+    <w:p>
+      <w:pPr>
+        <w:rPr>
+          <w:sz w:val="16"/>
+          <w:szCs w:val="16"/>
+        </w:rPr>
+      </w:pPr>
+    </w:p>
+    <w:p>
+      <w:pPr>
+        <w:rPr>
+          <w:sz w:val="16"/>
+          <w:szCs w:val="16"/>
+        </w:rPr>
+      </w:pPr>
+    </w:p>
+    <w:p>
+      <w:pPr>
+        <w:rPr>
+          <w:sz w:val="16"/>
+          <w:szCs w:val="16"/>
+        </w:rPr>
+      </w:pPr>
+    </w:p>
+    <w:p>
+      <w:pPr>
+        <w:rPr>
+          <w:sz w:val="16"/>
+          <w:szCs w:val="16"/>
+        </w:rPr>
+      </w:pPr>
     </w:p>
     <w:p>
       <w:pPr>
@@ -371,7 +361,7 @@
 </file>
 
 <file path=word/styles.xml><?xml version="1.0" encoding="utf-8"?>
-<w:styles xmlns:mc="http://schemas.openxmlformats.org/markup-compatibility/2006" xmlns:r="http://schemas.openxmlformats.org/officeDocument/2006/relationships" xmlns:w="http://schemas.openxmlformats.org/wordprocessingml/2006/main" xmlns:w14="http://schemas.microsoft.com/office/word/2010/wordml" xmlns:w15="http://schemas.microsoft.com/office/word/2012/wordml" xmlns:w16se="http://schemas.microsoft.com/office/word/2015/wordml/symex" mc:Ignorable="w14 w15 w16se">
+<w:styles xmlns:mc="http://schemas.openxmlformats.org/markup-compatibility/2006" xmlns:r="http://schemas.openxmlformats.org/officeDocument/2006/relationships" xmlns:w="http://schemas.openxmlformats.org/wordprocessingml/2006/main" xmlns:w14="http://schemas.microsoft.com/office/word/2010/wordml" xmlns:w15="http://schemas.microsoft.com/office/word/2012/wordml" xmlns:w16cid="http://schemas.microsoft.com/office/word/2016/wordml/cid" xmlns:w16se="http://schemas.microsoft.com/office/word/2015/wordml/symex" mc:Ignorable="w14 w15 w16se w16cid">
   <w:docDefaults>
     <w:rPrDefault>
       <w:rPr>
@@ -489,6 +479,7 @@
     <w:lsdException w:name="HTML Sample" w:semiHidden="1" w:unhideWhenUsed="1"/>
     <w:lsdException w:name="HTML Typewriter" w:semiHidden="1" w:unhideWhenUsed="1"/>
     <w:lsdException w:name="HTML Variable" w:semiHidden="1" w:unhideWhenUsed="1"/>
+    <w:lsdException w:name="Normal Table" w:semiHidden="1" w:unhideWhenUsed="1"/>
     <w:lsdException w:name="annotation subject" w:semiHidden="1" w:unhideWhenUsed="1"/>
     <w:lsdException w:name="No List" w:semiHidden="1" w:unhideWhenUsed="1"/>
     <w:lsdException w:name="Outline List 1" w:semiHidden="1" w:unhideWhenUsed="1"/>
@@ -532,8 +523,10 @@
     <w:lsdException w:name="Table Elegant" w:semiHidden="1" w:unhideWhenUsed="1"/>
     <w:lsdException w:name="Table Professional" w:semiHidden="1" w:unhideWhenUsed="1"/>
     <w:lsdException w:name="Table Subtle 1" w:semiHidden="1" w:unhideWhenUsed="1"/>
+    <w:lsdException w:name="Table Subtle 2" w:semiHidden="1" w:unhideWhenUsed="1"/>
     <w:lsdException w:name="Table Web 1" w:semiHidden="1" w:unhideWhenUsed="1"/>
     <w:lsdException w:name="Table Web 2" w:semiHidden="1" w:unhideWhenUsed="1"/>
+    <w:lsdException w:name="Table Web 3" w:semiHidden="1" w:unhideWhenUsed="1"/>
     <w:lsdException w:name="Balloon Text" w:semiHidden="1" w:unhideWhenUsed="1"/>
     <w:lsdException w:name="Table Grid" w:uiPriority="59"/>
     <w:lsdException w:name="Table Theme" w:semiHidden="1" w:unhideWhenUsed="1"/>
@@ -1096,7 +1089,7 @@
 </file>
 
 <file path=customXml/itemProps1.xml><?xml version="1.0" encoding="utf-8"?>
-<ds:datastoreItem xmlns:ds="http://schemas.openxmlformats.org/officeDocument/2006/customXml" ds:itemID="{41604617-B9C9-4BA2-B5EE-EDCF5F0234FA}">
+<ds:datastoreItem xmlns:ds="http://schemas.openxmlformats.org/officeDocument/2006/customXml" ds:itemID="{0F951EDE-B74C-438A-BE5C-27D50DC50F34}">
   <ds:schemaRefs>
     <ds:schemaRef ds:uri="http://schemas.openxmlformats.org/officeDocument/2006/bibliography"/>
   </ds:schemaRefs>

</xml_diff>